<commit_message>
Updated SCPD handout (wordsmithing)
</commit_message>
<xml_diff>
--- a/handouts-raw/1B-SCPD-Information.docx
+++ b/handouts-raw/1B-SCPD-Information.docx
@@ -69,15 +69,7 @@
         <w:rPr>
           <w:rFonts w:ascii="Times New Roman" w:hAnsi="Times New Roman"/>
         </w:rPr>
-        <w:t xml:space="preserve"> </w:t>
-      </w:r>
-      <w:bookmarkStart w:id="0" w:name="_GoBack"/>
-      <w:bookmarkEnd w:id="0"/>
-      <w:r>
-        <w:rPr>
-          <w:rFonts w:ascii="Times New Roman" w:hAnsi="Times New Roman"/>
-        </w:rPr>
-        <w:t>June 26, 2017</w:t>
+        <w:t xml:space="preserve"> June 26, 2017</w:t>
       </w:r>
     </w:p>
     <w:p>
@@ -150,7 +142,21 @@
           <w:rFonts w:ascii="Times New Roman" w:hAnsi="Times New Roman"/>
           <w:b w:val="0"/>
         </w:rPr>
-        <w:t>udents than on-campus students, as described below.</w:t>
+        <w:t xml:space="preserve">udents than </w:t>
+      </w:r>
+      <w:r>
+        <w:rPr>
+          <w:rFonts w:ascii="Times New Roman" w:hAnsi="Times New Roman"/>
+          <w:b w:val="0"/>
+        </w:rPr>
+        <w:t xml:space="preserve">for </w:t>
+      </w:r>
+      <w:r>
+        <w:rPr>
+          <w:rFonts w:ascii="Times New Roman" w:hAnsi="Times New Roman"/>
+          <w:b w:val="0"/>
+        </w:rPr>
+        <w:t>on-campus students, as described below.</w:t>
       </w:r>
     </w:p>
     <w:p>
@@ -199,13 +205,7 @@
         <w:t xml:space="preserve"> recording of a </w:t>
       </w:r>
       <w:r>
-        <w:t xml:space="preserve">section will </w:t>
-      </w:r>
-      <w:r>
-        <w:t xml:space="preserve">also </w:t>
-      </w:r>
-      <w:r>
-        <w:t xml:space="preserve">be made available each week alongside the provided lecture videos.  </w:t>
+        <w:t xml:space="preserve">section will also be made available each week alongside the provided lecture videos.  </w:t>
       </w:r>
       <w:r>
         <w:t xml:space="preserve">If you are in the area and </w:t>
@@ -220,7 +220,13 @@
         <w:t>enroll in</w:t>
       </w:r>
       <w:r>
-        <w:t xml:space="preserve"> a weekly section, however, you may do so.</w:t>
+        <w:t xml:space="preserve"> </w:t>
+      </w:r>
+      <w:r>
+        <w:t xml:space="preserve">and attend </w:t>
+      </w:r>
+      <w:r>
+        <w:t>a weekly section, however, you may do so.</w:t>
       </w:r>
     </w:p>
     <w:p>
@@ -487,7 +493,7 @@
         <w:rPr>
           <w:rFonts w:ascii="Times New Roman" w:hAnsi="Times New Roman"/>
         </w:rPr>
-        <w:t>Specifically</w:t>
+        <w:t>In other words</w:t>
       </w:r>
       <w:r>
         <w:rPr>
@@ -512,7 +518,10 @@
         <w:pStyle w:val="Text"/>
       </w:pPr>
       <w:r>
-        <w:t>If you’d like, you may also take exam</w:t>
+        <w:t>You</w:t>
+      </w:r>
+      <w:r>
+        <w:t xml:space="preserve"> may also take exam</w:t>
       </w:r>
       <w:r>
         <w:t>s</w:t>
@@ -625,7 +634,19 @@
         <w:rPr>
           <w:rFonts w:ascii="Times New Roman" w:hAnsi="Times New Roman"/>
         </w:rPr>
-        <w:t>prior to each exam to go over relevant material and practice problems.  We will provide detailed slides from these sessions, and do our best to provide recordings of these sessions</w:t>
+        <w:t xml:space="preserve">prior to each exam to go over relevant material and practice problems.  We will provide detailed slides from these sessions, and </w:t>
+      </w:r>
+      <w:r>
+        <w:rPr>
+          <w:rFonts w:ascii="Times New Roman" w:hAnsi="Times New Roman"/>
+        </w:rPr>
+        <w:t xml:space="preserve">will </w:t>
+      </w:r>
+      <w:r>
+        <w:rPr>
+          <w:rFonts w:ascii="Times New Roman" w:hAnsi="Times New Roman"/>
+        </w:rPr>
+        <w:t>do our best to provide recordings of these sessions</w:t>
       </w:r>
       <w:r>
         <w:rPr>
@@ -863,6 +884,8 @@
           <w:b w:val="0"/>
         </w:rPr>
       </w:pPr>
+      <w:bookmarkStart w:id="0" w:name="_GoBack"/>
+      <w:bookmarkEnd w:id="0"/>
     </w:p>
     <w:p>
       <w:pPr>
@@ -1027,7 +1050,7 @@
   <w:abstractNum w:abstractNumId="0">
     <w:nsid w:val="FFFFFF1D"/>
     <w:multiLevelType w:val="multilevel"/>
-    <w:tmpl w:val="32DEBE9E"/>
+    <w:tmpl w:val="8E049E66"/>
     <w:lvl w:ilvl="0">
       <w:start w:val="1"/>
       <w:numFmt w:val="bullet"/>
@@ -1664,11 +1687,15 @@
   </w:style>
   <w:style w:type="character" w:default="1" w:styleId="DefaultParagraphFont">
     <w:name w:val="Default Paragraph Font"/>
+    <w:uiPriority w:val="1"/>
     <w:semiHidden/>
+    <w:unhideWhenUsed/>
   </w:style>
   <w:style w:type="table" w:default="1" w:styleId="TableNormal">
     <w:name w:val="Normal Table"/>
+    <w:uiPriority w:val="99"/>
     <w:semiHidden/>
+    <w:unhideWhenUsed/>
     <w:tblPr>
       <w:tblInd w:w="0" w:type="dxa"/>
       <w:tblCellMar>
@@ -1681,7 +1708,9 @@
   </w:style>
   <w:style w:type="numbering" w:default="1" w:styleId="NoList">
     <w:name w:val="No List"/>
+    <w:uiPriority w:val="99"/>
     <w:semiHidden/>
+    <w:unhideWhenUsed/>
   </w:style>
   <w:style w:type="paragraph" w:styleId="Footer">
     <w:name w:val="footer"/>
@@ -1943,8 +1972,8 @@
       <w:jc w:val="right"/>
     </w:pPr>
   </w:style>
-  <w:style w:type="paragraph" w:styleId="MediumGrid2-Accent2">
-    <w:name w:val="Medium Grid 2 Accent 2"/>
+  <w:style w:type="paragraph" w:customStyle="1" w:styleId="MediumGrid2-Accent21">
+    <w:name w:val="Medium Grid 2 - Accent 21"/>
     <w:basedOn w:val="Single"/>
     <w:qFormat/>
     <w:pPr>

</xml_diff>

<commit_message>
Added notes about final exam review to SCPD sheet
</commit_message>
<xml_diff>
--- a/handouts-raw/1B-SCPD-Information.docx
+++ b/handouts-raw/1B-SCPD-Information.docx
@@ -368,8 +368,6 @@
         </w:rPr>
         <w:t>be added to the sidebar of the course homepage</w:t>
       </w:r>
-      <w:bookmarkStart w:id="0" w:name="_GoBack"/>
-      <w:bookmarkEnd w:id="0"/>
       <w:r>
         <w:rPr>
           <w:rFonts w:ascii="Times New Roman" w:hAnsi="Times New Roman"/>
@@ -430,42 +428,36 @@
       <w:pPr>
         <w:pStyle w:val="Text"/>
         <w:rPr>
-          <w:rFonts w:ascii="Times New Roman" w:hAnsi="Times New Roman"/>
-        </w:rPr>
-      </w:pPr>
-      <w:r>
-        <w:rPr>
-          <w:rFonts w:ascii="Times New Roman" w:hAnsi="Times New Roman"/>
-        </w:rPr>
-        <w:t xml:space="preserve">Exams are administered </w:t>
-      </w:r>
-      <w:r>
-        <w:rPr>
-          <w:rFonts w:ascii="Times New Roman" w:hAnsi="Times New Roman"/>
-        </w:rPr>
-        <w:t xml:space="preserve">by your registered </w:t>
-      </w:r>
-      <w:r>
-        <w:rPr>
-          <w:rFonts w:ascii="Times New Roman" w:hAnsi="Times New Roman"/>
-          <w:b/>
-          <w:u w:val="single"/>
-        </w:rPr>
-        <w:t>SCPD exam monitor</w:t>
-      </w:r>
-      <w:r>
-        <w:rPr>
-          <w:rFonts w:ascii="Times New Roman" w:hAnsi="Times New Roman"/>
-        </w:rPr>
-        <w:t xml:space="preserve">; please see </w:t>
-      </w:r>
-      <w:r>
-        <w:rPr>
           <w:rFonts w:ascii="Courier New" w:hAnsi="Courier New"/>
           <w:b/>
           <w:sz w:val="20"/>
         </w:rPr>
-        <w:t>http</w:t>
+      </w:pPr>
+      <w:r>
+        <w:rPr>
+          <w:rFonts w:ascii="Times New Roman" w:hAnsi="Times New Roman"/>
+        </w:rPr>
+        <w:t xml:space="preserve">Exams are administered </w:t>
+      </w:r>
+      <w:r>
+        <w:rPr>
+          <w:rFonts w:ascii="Times New Roman" w:hAnsi="Times New Roman"/>
+        </w:rPr>
+        <w:t xml:space="preserve">by your registered </w:t>
+      </w:r>
+      <w:r>
+        <w:rPr>
+          <w:rFonts w:ascii="Times New Roman" w:hAnsi="Times New Roman"/>
+          <w:b/>
+          <w:u w:val="single"/>
+        </w:rPr>
+        <w:t>SCPD exam monitor</w:t>
+      </w:r>
+      <w:r>
+        <w:rPr>
+          <w:rFonts w:ascii="Times New Roman" w:hAnsi="Times New Roman"/>
+        </w:rPr>
+        <w:t xml:space="preserve">; please see </w:t>
       </w:r>
       <w:r>
         <w:rPr>
@@ -473,7 +465,7 @@
           <w:b/>
           <w:sz w:val="20"/>
         </w:rPr>
-        <w:t>s</w:t>
+        <w:t>http</w:t>
       </w:r>
       <w:r>
         <w:rPr>
@@ -481,8 +473,24 @@
           <w:b/>
           <w:sz w:val="20"/>
         </w:rPr>
+        <w:t>s</w:t>
+      </w:r>
+      <w:r>
+        <w:rPr>
+          <w:rFonts w:ascii="Courier New" w:hAnsi="Courier New"/>
+          <w:b/>
+          <w:sz w:val="20"/>
+        </w:rPr>
         <w:t xml:space="preserve">://scpd.stanford.edu/programs/courses/graduate-courses/exam-monitor-information </w:t>
       </w:r>
+    </w:p>
+    <w:p>
+      <w:pPr>
+        <w:pStyle w:val="Text"/>
+        <w:rPr>
+          <w:rFonts w:ascii="Times New Roman" w:hAnsi="Times New Roman"/>
+        </w:rPr>
+      </w:pPr>
       <w:r>
         <w:rPr>
           <w:rFonts w:ascii="Times New Roman" w:hAnsi="Times New Roman"/>
@@ -513,14 +521,14 @@
         <w:rPr>
           <w:rFonts w:ascii="Times New Roman" w:hAnsi="Times New Roman"/>
         </w:rPr>
-        <w:t xml:space="preserve">, you can take the midterm exam during any 2-hour time slot between 7PM </w:t>
+        <w:t xml:space="preserve">, you can take the midterm exam during any 2-hour time slot between 7PM on July 24 and 7PM on </w:t>
       </w:r>
       <w:r>
         <w:rPr>
           <w:rFonts w:ascii="Times New Roman" w:hAnsi="Times New Roman"/>
         </w:rPr>
         <w:lastRenderedPageBreak/>
-        <w:t>on July 24 and 7PM on July 25.</w:t>
+        <w:t>July 25.</w:t>
       </w:r>
       <w:r>
         <w:rPr>
@@ -528,6 +536,11 @@
         </w:rPr>
         <w:t xml:space="preserve">  You can take the final exam during any 3-hour time slot between 12:15PM on August 18 and 12:15PM on August 19.</w:t>
       </w:r>
+    </w:p>
+    <w:p>
+      <w:pPr>
+        <w:pStyle w:val="Separator"/>
+      </w:pPr>
     </w:p>
     <w:p>
       <w:pPr>
@@ -627,7 +640,7 @@
         <w:rPr>
           <w:rFonts w:ascii="Times New Roman" w:hAnsi="Times New Roman"/>
         </w:rPr>
-        <w:t>Exam Review Sessions</w:t>
+        <w:t>Exam Review</w:t>
       </w:r>
     </w:p>
     <w:p>
@@ -638,37 +651,69 @@
         <w:rPr>
           <w:rFonts w:ascii="Times New Roman" w:hAnsi="Times New Roman"/>
         </w:rPr>
-        <w:t xml:space="preserve">We will be holding a review session </w:t>
-      </w:r>
-      <w:r>
-        <w:rPr>
-          <w:rFonts w:ascii="Times New Roman" w:hAnsi="Times New Roman"/>
-        </w:rPr>
-        <w:t xml:space="preserve">on campus </w:t>
-      </w:r>
-      <w:r>
-        <w:rPr>
-          <w:rFonts w:ascii="Times New Roman" w:hAnsi="Times New Roman"/>
-        </w:rPr>
-        <w:t xml:space="preserve">prior to each exam to go over relevant material and practice problems.  We will provide detailed slides from these sessions, and </w:t>
-      </w:r>
-      <w:r>
-        <w:rPr>
-          <w:rFonts w:ascii="Times New Roman" w:hAnsi="Times New Roman"/>
-        </w:rPr>
-        <w:t xml:space="preserve">will </w:t>
-      </w:r>
-      <w:r>
-        <w:rPr>
-          <w:rFonts w:ascii="Times New Roman" w:hAnsi="Times New Roman"/>
-        </w:rPr>
-        <w:t>do our best to provide recordings of these sessions</w:t>
-      </w:r>
-      <w:r>
-        <w:rPr>
-          <w:rFonts w:ascii="Times New Roman" w:hAnsi="Times New Roman"/>
-        </w:rPr>
-        <w:t xml:space="preserve"> if possible.</w:t>
+        <w:t xml:space="preserve">We will be holding a </w:t>
+      </w:r>
+      <w:r>
+        <w:rPr>
+          <w:rFonts w:ascii="Times New Roman" w:hAnsi="Times New Roman"/>
+        </w:rPr>
+        <w:t>reviews</w:t>
+      </w:r>
+      <w:bookmarkStart w:id="0" w:name="_GoBack"/>
+      <w:bookmarkEnd w:id="0"/>
+      <w:r>
+        <w:rPr>
+          <w:rFonts w:ascii="Times New Roman" w:hAnsi="Times New Roman"/>
+        </w:rPr>
+        <w:t xml:space="preserve"> prior to each exam to go over relevant material and practice problems.  </w:t>
+      </w:r>
+      <w:r>
+        <w:rPr>
+          <w:rFonts w:ascii="Times New Roman" w:hAnsi="Times New Roman"/>
+        </w:rPr>
+        <w:t>The midterm review session will take place outside of class, and we will provide detailed slides and also do our best to provide a recording if po</w:t>
+      </w:r>
+      <w:r>
+        <w:rPr>
+          <w:rFonts w:ascii="Times New Roman" w:hAnsi="Times New Roman"/>
+        </w:rPr>
+        <w:t>s</w:t>
+      </w:r>
+      <w:r>
+        <w:rPr>
+          <w:rFonts w:ascii="Times New Roman" w:hAnsi="Times New Roman"/>
+        </w:rPr>
+        <w:t xml:space="preserve">sible.  The final two lectures </w:t>
+      </w:r>
+      <w:r>
+        <w:rPr>
+          <w:rFonts w:ascii="Times New Roman" w:hAnsi="Times New Roman"/>
+        </w:rPr>
+        <w:t xml:space="preserve">in the course </w:t>
+      </w:r>
+      <w:r>
+        <w:rPr>
+          <w:rFonts w:ascii="Times New Roman" w:hAnsi="Times New Roman"/>
+        </w:rPr>
+        <w:t xml:space="preserve">will be </w:t>
+      </w:r>
+      <w:r>
+        <w:rPr>
+          <w:rFonts w:ascii="Times New Roman" w:hAnsi="Times New Roman"/>
+        </w:rPr>
+        <w:t>reserved</w:t>
+      </w:r>
+      <w:r>
+        <w:rPr>
+          <w:rFonts w:ascii="Times New Roman" w:hAnsi="Times New Roman"/>
+        </w:rPr>
+        <w:t xml:space="preserve"> for</w:t>
+      </w:r>
+      <w:r>
+        <w:rPr>
+          <w:rFonts w:ascii="Times New Roman" w:hAnsi="Times New Roman"/>
+        </w:rPr>
+        <w:t xml:space="preserve"> final exam review.</w:t>
       </w:r>
     </w:p>
     <w:p>
@@ -1064,7 +1109,7 @@
   <w:abstractNum w:abstractNumId="0">
     <w:nsid w:val="FFFFFF1D"/>
     <w:multiLevelType w:val="multilevel"/>
-    <w:tmpl w:val="69FECF3C"/>
+    <w:tmpl w:val="E40E91DA"/>
     <w:lvl w:ilvl="0">
       <w:start w:val="1"/>
       <w:numFmt w:val="bullet"/>

</xml_diff>

<commit_message>
Updated SCPD info about signing up for graders
</commit_message>
<xml_diff>
--- a/handouts-raw/1B-SCPD-Information.docx
+++ b/handouts-raw/1B-SCPD-Information.docx
@@ -196,7 +196,33 @@
         <w:t xml:space="preserve">for </w:t>
       </w:r>
       <w:r>
-        <w:t>or attend a weekly discussion section.  Instead, your grades for other aspects of the course will be weighted slightly higher to compensate.</w:t>
+        <w:t xml:space="preserve">or attend a weekly discussion section.  </w:t>
+      </w:r>
+      <w:r>
+        <w:t xml:space="preserve">Instead, you should register at the SCPD signup link listed in the “Sections” </w:t>
+      </w:r>
+      <w:r>
+        <w:t>dropdown</w:t>
+      </w:r>
+      <w:r>
+        <w:t xml:space="preserve"> on the course website.  This will allow us to assign you a </w:t>
+      </w:r>
+      <w:r>
+        <w:rPr>
+          <w:i/>
+        </w:rPr>
+        <w:t>grader</w:t>
+      </w:r>
+      <w:r>
+        <w:t xml:space="preserve"> for </w:t>
+      </w:r>
+      <w:bookmarkStart w:id="0" w:name="_GoBack"/>
+      <w:bookmarkEnd w:id="0"/>
+      <w:r>
+        <w:t>your assignments.  Because you are not attending section, y</w:t>
+      </w:r>
+      <w:r>
+        <w:t>our grades for other aspects of the course will be weighted slightly higher to compensate.</w:t>
       </w:r>
       <w:r>
         <w:t xml:space="preserve">  A</w:t>
@@ -506,7 +532,16 @@
           <w:b/>
           <w:u w:val="single"/>
         </w:rPr>
-        <w:t>24 hour window from the start of the on-campus exam in which to complete the exam using the alloted exam time</w:t>
+        <w:t xml:space="preserve">24 hour window from the start of the on-campus exam in which to complete the exam using the alloted exam </w:t>
+      </w:r>
+      <w:r>
+        <w:rPr>
+          <w:rFonts w:ascii="Times New Roman" w:hAnsi="Times New Roman"/>
+          <w:b/>
+          <w:u w:val="single"/>
+        </w:rPr>
+        <w:lastRenderedPageBreak/>
+        <w:t>time</w:t>
       </w:r>
       <w:r>
         <w:rPr>
@@ -542,14 +577,7 @@
         <w:rPr>
           <w:rFonts w:ascii="Times New Roman" w:hAnsi="Times New Roman"/>
         </w:rPr>
-        <w:t xml:space="preserve"> </w:t>
-      </w:r>
-      <w:r>
-        <w:rPr>
-          <w:rFonts w:ascii="Times New Roman" w:hAnsi="Times New Roman"/>
-        </w:rPr>
-        <w:lastRenderedPageBreak/>
-        <w:t>PST</w:t>
+        <w:t xml:space="preserve"> PST</w:t>
       </w:r>
       <w:r>
         <w:rPr>
@@ -716,8 +744,6 @@
         </w:rPr>
         <w:t xml:space="preserve"> a </w:t>
       </w:r>
-      <w:bookmarkStart w:id="0" w:name="_GoBack"/>
-      <w:bookmarkEnd w:id="0"/>
       <w:r>
         <w:rPr>
           <w:rFonts w:ascii="Times New Roman" w:hAnsi="Times New Roman"/>
@@ -1152,7 +1178,7 @@
   <w:abstractNum w:abstractNumId="0">
     <w:nsid w:val="FFFFFF1D"/>
     <w:multiLevelType w:val="multilevel"/>
-    <w:tmpl w:val="25B4F516"/>
+    <w:tmpl w:val="8766C96E"/>
     <w:lvl w:ilvl="0">
       <w:start w:val="1"/>
       <w:numFmt w:val="bullet"/>

</xml_diff>

<commit_message>
Fixed wonky font formatting
</commit_message>
<xml_diff>
--- a/handouts-raw/1B-SCPD-Information.docx
+++ b/handouts-raw/1B-SCPD-Information.docx
@@ -216,8 +216,6 @@
       <w:r>
         <w:t xml:space="preserve"> for </w:t>
       </w:r>
-      <w:bookmarkStart w:id="0" w:name="_GoBack"/>
-      <w:bookmarkEnd w:id="0"/>
       <w:r>
         <w:t>your assignments.  Because you are not attending section, y</w:t>
       </w:r>
@@ -1014,16 +1012,8 @@
           <w:b w:val="0"/>
         </w:rPr>
       </w:pPr>
-    </w:p>
-    <w:p>
-      <w:pPr>
-        <w:pStyle w:val="Boldheading"/>
-        <w:jc w:val="both"/>
-        <w:rPr>
-          <w:rFonts w:ascii="Times New Roman" w:hAnsi="Times New Roman"/>
-          <w:b w:val="0"/>
-        </w:rPr>
-      </w:pPr>
+      <w:bookmarkStart w:id="0" w:name="_GoBack"/>
+      <w:bookmarkEnd w:id="0"/>
     </w:p>
     <w:p>
       <w:pPr>
@@ -1178,7 +1168,7 @@
   <w:abstractNum w:abstractNumId="0">
     <w:nsid w:val="FFFFFF1D"/>
     <w:multiLevelType w:val="multilevel"/>
-    <w:tmpl w:val="8766C96E"/>
+    <w:tmpl w:val="3A1EDDA4"/>
     <w:lvl w:ilvl="0">
       <w:start w:val="1"/>
       <w:numFmt w:val="bullet"/>

</xml_diff>

<commit_message>
Updated SCPD handout with office hours, exam review info:
</commit_message>
<xml_diff>
--- a/handouts-raw/1B-SCPD-Information.docx
+++ b/handouts-raw/1B-SCPD-Information.docx
@@ -384,19 +384,19 @@
         <w:rPr>
           <w:rFonts w:ascii="Times New Roman" w:hAnsi="Times New Roman"/>
         </w:rPr>
-        <w:t xml:space="preserve">We will offer SCPD-specific office hours at scheduled times each week in the evening via Google Hangout; more details on these will </w:t>
-      </w:r>
-      <w:r>
-        <w:rPr>
-          <w:rFonts w:ascii="Times New Roman" w:hAnsi="Times New Roman"/>
-        </w:rPr>
-        <w:t>be added to the sidebar of the course homepage</w:t>
-      </w:r>
-      <w:r>
-        <w:rPr>
-          <w:rFonts w:ascii="Times New Roman" w:hAnsi="Times New Roman"/>
-        </w:rPr>
-        <w:t xml:space="preserve"> during the first week.  You are also welcome to come to campus to take advantage of </w:t>
+        <w:t xml:space="preserve">We offer SCPD-specific office hours at scheduled times each week in the evening via Google Hangout; </w:t>
+      </w:r>
+      <w:r>
+        <w:rPr>
+          <w:rFonts w:ascii="Times New Roman" w:hAnsi="Times New Roman"/>
+        </w:rPr>
+        <w:t>details on times and how to call in are listed in the sidebar of the course website</w:t>
+      </w:r>
+      <w:r>
+        <w:rPr>
+          <w:rFonts w:ascii="Times New Roman" w:hAnsi="Times New Roman"/>
+        </w:rPr>
+        <w:t xml:space="preserve">.  You are also welcome to come to campus to take advantage of </w:t>
       </w:r>
       <w:r>
         <w:rPr>
@@ -758,262 +758,274 @@
         <w:rPr>
           <w:rFonts w:ascii="Times New Roman" w:hAnsi="Times New Roman"/>
         </w:rPr>
-        <w:t>The midterm review session will take place outside of class, and we will provide detailed slides and also do our best to provide a recording if po</w:t>
-      </w:r>
-      <w:r>
-        <w:rPr>
-          <w:rFonts w:ascii="Times New Roman" w:hAnsi="Times New Roman"/>
-        </w:rPr>
-        <w:t>s</w:t>
-      </w:r>
-      <w:r>
-        <w:rPr>
-          <w:rFonts w:ascii="Times New Roman" w:hAnsi="Times New Roman"/>
-        </w:rPr>
-        <w:t xml:space="preserve">sible.  The final two lectures </w:t>
-      </w:r>
-      <w:r>
-        <w:rPr>
-          <w:rFonts w:ascii="Times New Roman" w:hAnsi="Times New Roman"/>
-        </w:rPr>
-        <w:t xml:space="preserve">in the course </w:t>
-      </w:r>
-      <w:r>
-        <w:rPr>
-          <w:rFonts w:ascii="Times New Roman" w:hAnsi="Times New Roman"/>
-        </w:rPr>
-        <w:t xml:space="preserve">will be </w:t>
-      </w:r>
-      <w:r>
-        <w:rPr>
-          <w:rFonts w:ascii="Times New Roman" w:hAnsi="Times New Roman"/>
-        </w:rPr>
-        <w:t>reserved</w:t>
-      </w:r>
-      <w:r>
-        <w:rPr>
-          <w:rFonts w:ascii="Times New Roman" w:hAnsi="Times New Roman"/>
-        </w:rPr>
-        <w:t xml:space="preserve"> for</w:t>
-      </w:r>
-      <w:r>
-        <w:rPr>
-          <w:rFonts w:ascii="Times New Roman" w:hAnsi="Times New Roman"/>
-        </w:rPr>
-        <w:t xml:space="preserve"> final exam review.</w:t>
-      </w:r>
-    </w:p>
-    <w:p>
-      <w:pPr>
-        <w:pStyle w:val="Boldheading"/>
-        <w:jc w:val="both"/>
-        <w:rPr>
-          <w:rFonts w:ascii="Times New Roman" w:hAnsi="Times New Roman"/>
-          <w:b w:val="0"/>
-        </w:rPr>
-      </w:pPr>
-    </w:p>
-    <w:p>
-      <w:pPr>
-        <w:pStyle w:val="Boldheading"/>
-        <w:jc w:val="both"/>
-        <w:rPr>
-          <w:rFonts w:ascii="Times New Roman" w:hAnsi="Times New Roman"/>
-          <w:b w:val="0"/>
-        </w:rPr>
-      </w:pPr>
-    </w:p>
-    <w:p>
-      <w:pPr>
-        <w:pStyle w:val="Boldheading"/>
-        <w:jc w:val="both"/>
-        <w:rPr>
-          <w:rFonts w:ascii="Times New Roman" w:hAnsi="Times New Roman"/>
-          <w:b w:val="0"/>
-        </w:rPr>
-      </w:pPr>
-    </w:p>
-    <w:p>
-      <w:pPr>
-        <w:pStyle w:val="Boldheading"/>
-        <w:jc w:val="both"/>
-        <w:rPr>
-          <w:rFonts w:ascii="Times New Roman" w:hAnsi="Times New Roman"/>
-          <w:b w:val="0"/>
-        </w:rPr>
-      </w:pPr>
-    </w:p>
-    <w:p>
-      <w:pPr>
-        <w:pStyle w:val="Boldheading"/>
-        <w:jc w:val="both"/>
-        <w:rPr>
-          <w:rFonts w:ascii="Times New Roman" w:hAnsi="Times New Roman"/>
-          <w:b w:val="0"/>
-        </w:rPr>
-      </w:pPr>
-    </w:p>
-    <w:p>
-      <w:pPr>
-        <w:pStyle w:val="Boldheading"/>
-        <w:jc w:val="both"/>
-        <w:rPr>
-          <w:rFonts w:ascii="Times New Roman" w:hAnsi="Times New Roman"/>
-          <w:b w:val="0"/>
-        </w:rPr>
-      </w:pPr>
-    </w:p>
-    <w:p>
-      <w:pPr>
-        <w:pStyle w:val="Boldheading"/>
-        <w:jc w:val="both"/>
-        <w:rPr>
-          <w:rFonts w:ascii="Times New Roman" w:hAnsi="Times New Roman"/>
-          <w:b w:val="0"/>
-        </w:rPr>
-      </w:pPr>
-    </w:p>
-    <w:p>
-      <w:pPr>
-        <w:pStyle w:val="Boldheading"/>
-        <w:jc w:val="both"/>
-        <w:rPr>
-          <w:rFonts w:ascii="Times New Roman" w:hAnsi="Times New Roman"/>
-          <w:b w:val="0"/>
-        </w:rPr>
-      </w:pPr>
-    </w:p>
-    <w:p>
-      <w:pPr>
-        <w:pStyle w:val="Boldheading"/>
-        <w:jc w:val="both"/>
-        <w:rPr>
-          <w:rFonts w:ascii="Times New Roman" w:hAnsi="Times New Roman"/>
-          <w:b w:val="0"/>
-        </w:rPr>
-      </w:pPr>
-    </w:p>
-    <w:p>
-      <w:pPr>
-        <w:pStyle w:val="Boldheading"/>
-        <w:jc w:val="both"/>
-        <w:rPr>
-          <w:rFonts w:ascii="Times New Roman" w:hAnsi="Times New Roman"/>
-          <w:b w:val="0"/>
-        </w:rPr>
-      </w:pPr>
-    </w:p>
-    <w:p>
-      <w:pPr>
-        <w:pStyle w:val="Boldheading"/>
-        <w:jc w:val="both"/>
-        <w:rPr>
-          <w:rFonts w:ascii="Times New Roman" w:hAnsi="Times New Roman"/>
-          <w:b w:val="0"/>
-        </w:rPr>
-      </w:pPr>
-    </w:p>
-    <w:p>
-      <w:pPr>
-        <w:pStyle w:val="Boldheading"/>
-        <w:jc w:val="both"/>
-        <w:rPr>
-          <w:rFonts w:ascii="Times New Roman" w:hAnsi="Times New Roman"/>
-          <w:b w:val="0"/>
-        </w:rPr>
-      </w:pPr>
-    </w:p>
-    <w:p>
-      <w:pPr>
-        <w:pStyle w:val="Boldheading"/>
-        <w:jc w:val="both"/>
-        <w:rPr>
-          <w:rFonts w:ascii="Times New Roman" w:hAnsi="Times New Roman"/>
-          <w:b w:val="0"/>
-        </w:rPr>
-      </w:pPr>
-    </w:p>
-    <w:p>
-      <w:pPr>
-        <w:pStyle w:val="Boldheading"/>
-        <w:jc w:val="both"/>
-        <w:rPr>
-          <w:rFonts w:ascii="Times New Roman" w:hAnsi="Times New Roman"/>
-          <w:b w:val="0"/>
-        </w:rPr>
-      </w:pPr>
-    </w:p>
-    <w:p>
-      <w:pPr>
-        <w:pStyle w:val="Boldheading"/>
-        <w:jc w:val="both"/>
-        <w:rPr>
-          <w:rFonts w:ascii="Times New Roman" w:hAnsi="Times New Roman"/>
-          <w:b w:val="0"/>
-        </w:rPr>
-      </w:pPr>
-    </w:p>
-    <w:p>
-      <w:pPr>
-        <w:pStyle w:val="Boldheading"/>
-        <w:jc w:val="both"/>
-        <w:rPr>
-          <w:rFonts w:ascii="Times New Roman" w:hAnsi="Times New Roman"/>
-          <w:b w:val="0"/>
-        </w:rPr>
-      </w:pPr>
-    </w:p>
-    <w:p>
-      <w:pPr>
-        <w:pStyle w:val="Boldheading"/>
-        <w:jc w:val="both"/>
-        <w:rPr>
-          <w:rFonts w:ascii="Times New Roman" w:hAnsi="Times New Roman"/>
-          <w:b w:val="0"/>
-        </w:rPr>
-      </w:pPr>
-    </w:p>
-    <w:p>
-      <w:pPr>
-        <w:pStyle w:val="Boldheading"/>
-        <w:jc w:val="both"/>
-        <w:rPr>
-          <w:rFonts w:ascii="Times New Roman" w:hAnsi="Times New Roman"/>
-          <w:b w:val="0"/>
-        </w:rPr>
-      </w:pPr>
-    </w:p>
-    <w:p>
-      <w:pPr>
-        <w:pStyle w:val="Boldheading"/>
-        <w:jc w:val="both"/>
-        <w:rPr>
-          <w:rFonts w:ascii="Times New Roman" w:hAnsi="Times New Roman"/>
-          <w:b w:val="0"/>
-        </w:rPr>
-      </w:pPr>
-    </w:p>
-    <w:p>
-      <w:pPr>
-        <w:pStyle w:val="Boldheading"/>
-        <w:jc w:val="both"/>
-        <w:rPr>
-          <w:rFonts w:ascii="Times New Roman" w:hAnsi="Times New Roman"/>
-          <w:b w:val="0"/>
-        </w:rPr>
-      </w:pPr>
-    </w:p>
-    <w:p>
-      <w:pPr>
-        <w:pStyle w:val="Boldheading"/>
-        <w:jc w:val="both"/>
-        <w:rPr>
-          <w:rFonts w:ascii="Times New Roman" w:hAnsi="Times New Roman"/>
-          <w:b w:val="0"/>
-        </w:rPr>
-      </w:pPr>
+        <w:t>The midterm review session will take place outside of class</w:t>
+      </w:r>
+      <w:r>
+        <w:rPr>
+          <w:rFonts w:ascii="Times New Roman" w:hAnsi="Times New Roman"/>
+        </w:rPr>
+        <w:t xml:space="preserve"> (see the midterm exam link in the sidebar for more information)</w:t>
+      </w:r>
       <w:bookmarkStart w:id="0" w:name="_GoBack"/>
       <w:bookmarkEnd w:id="0"/>
+      <w:r>
+        <w:rPr>
+          <w:rFonts w:ascii="Times New Roman" w:hAnsi="Times New Roman"/>
+        </w:rPr>
+        <w:t xml:space="preserve">, and we will provide detailed slides and </w:t>
+      </w:r>
+      <w:r>
+        <w:rPr>
+          <w:rFonts w:ascii="Times New Roman" w:hAnsi="Times New Roman"/>
+        </w:rPr>
+        <w:t>a video recording of the session as part of the usual video listings</w:t>
+      </w:r>
+      <w:r>
+        <w:rPr>
+          <w:rFonts w:ascii="Times New Roman" w:hAnsi="Times New Roman"/>
+        </w:rPr>
+        <w:t xml:space="preserve">.  The final two lectures </w:t>
+      </w:r>
+      <w:r>
+        <w:rPr>
+          <w:rFonts w:ascii="Times New Roman" w:hAnsi="Times New Roman"/>
+        </w:rPr>
+        <w:t xml:space="preserve">in the course </w:t>
+      </w:r>
+      <w:r>
+        <w:rPr>
+          <w:rFonts w:ascii="Times New Roman" w:hAnsi="Times New Roman"/>
+        </w:rPr>
+        <w:t xml:space="preserve">will be </w:t>
+      </w:r>
+      <w:r>
+        <w:rPr>
+          <w:rFonts w:ascii="Times New Roman" w:hAnsi="Times New Roman"/>
+        </w:rPr>
+        <w:t>reserved</w:t>
+      </w:r>
+      <w:r>
+        <w:rPr>
+          <w:rFonts w:ascii="Times New Roman" w:hAnsi="Times New Roman"/>
+        </w:rPr>
+        <w:t xml:space="preserve"> for</w:t>
+      </w:r>
+      <w:r>
+        <w:rPr>
+          <w:rFonts w:ascii="Times New Roman" w:hAnsi="Times New Roman"/>
+        </w:rPr>
+        <w:t xml:space="preserve"> final exam review.</w:t>
+      </w:r>
+    </w:p>
+    <w:p>
+      <w:pPr>
+        <w:pStyle w:val="Boldheading"/>
+        <w:jc w:val="both"/>
+        <w:rPr>
+          <w:rFonts w:ascii="Times New Roman" w:hAnsi="Times New Roman"/>
+          <w:b w:val="0"/>
+        </w:rPr>
+      </w:pPr>
+    </w:p>
+    <w:p>
+      <w:pPr>
+        <w:pStyle w:val="Boldheading"/>
+        <w:jc w:val="both"/>
+        <w:rPr>
+          <w:rFonts w:ascii="Times New Roman" w:hAnsi="Times New Roman"/>
+          <w:b w:val="0"/>
+        </w:rPr>
+      </w:pPr>
+    </w:p>
+    <w:p>
+      <w:pPr>
+        <w:pStyle w:val="Boldheading"/>
+        <w:jc w:val="both"/>
+        <w:rPr>
+          <w:rFonts w:ascii="Times New Roman" w:hAnsi="Times New Roman"/>
+          <w:b w:val="0"/>
+        </w:rPr>
+      </w:pPr>
+    </w:p>
+    <w:p>
+      <w:pPr>
+        <w:pStyle w:val="Boldheading"/>
+        <w:jc w:val="both"/>
+        <w:rPr>
+          <w:rFonts w:ascii="Times New Roman" w:hAnsi="Times New Roman"/>
+          <w:b w:val="0"/>
+        </w:rPr>
+      </w:pPr>
+    </w:p>
+    <w:p>
+      <w:pPr>
+        <w:pStyle w:val="Boldheading"/>
+        <w:jc w:val="both"/>
+        <w:rPr>
+          <w:rFonts w:ascii="Times New Roman" w:hAnsi="Times New Roman"/>
+          <w:b w:val="0"/>
+        </w:rPr>
+      </w:pPr>
+    </w:p>
+    <w:p>
+      <w:pPr>
+        <w:pStyle w:val="Boldheading"/>
+        <w:jc w:val="both"/>
+        <w:rPr>
+          <w:rFonts w:ascii="Times New Roman" w:hAnsi="Times New Roman"/>
+          <w:b w:val="0"/>
+        </w:rPr>
+      </w:pPr>
+    </w:p>
+    <w:p>
+      <w:pPr>
+        <w:pStyle w:val="Boldheading"/>
+        <w:jc w:val="both"/>
+        <w:rPr>
+          <w:rFonts w:ascii="Times New Roman" w:hAnsi="Times New Roman"/>
+          <w:b w:val="0"/>
+        </w:rPr>
+      </w:pPr>
+    </w:p>
+    <w:p>
+      <w:pPr>
+        <w:pStyle w:val="Boldheading"/>
+        <w:jc w:val="both"/>
+        <w:rPr>
+          <w:rFonts w:ascii="Times New Roman" w:hAnsi="Times New Roman"/>
+          <w:b w:val="0"/>
+        </w:rPr>
+      </w:pPr>
+    </w:p>
+    <w:p>
+      <w:pPr>
+        <w:pStyle w:val="Boldheading"/>
+        <w:jc w:val="both"/>
+        <w:rPr>
+          <w:rFonts w:ascii="Times New Roman" w:hAnsi="Times New Roman"/>
+          <w:b w:val="0"/>
+        </w:rPr>
+      </w:pPr>
+    </w:p>
+    <w:p>
+      <w:pPr>
+        <w:pStyle w:val="Boldheading"/>
+        <w:jc w:val="both"/>
+        <w:rPr>
+          <w:rFonts w:ascii="Times New Roman" w:hAnsi="Times New Roman"/>
+          <w:b w:val="0"/>
+        </w:rPr>
+      </w:pPr>
+    </w:p>
+    <w:p>
+      <w:pPr>
+        <w:pStyle w:val="Boldheading"/>
+        <w:jc w:val="both"/>
+        <w:rPr>
+          <w:rFonts w:ascii="Times New Roman" w:hAnsi="Times New Roman"/>
+          <w:b w:val="0"/>
+        </w:rPr>
+      </w:pPr>
+    </w:p>
+    <w:p>
+      <w:pPr>
+        <w:pStyle w:val="Boldheading"/>
+        <w:jc w:val="both"/>
+        <w:rPr>
+          <w:rFonts w:ascii="Times New Roman" w:hAnsi="Times New Roman"/>
+          <w:b w:val="0"/>
+        </w:rPr>
+      </w:pPr>
+    </w:p>
+    <w:p>
+      <w:pPr>
+        <w:pStyle w:val="Boldheading"/>
+        <w:jc w:val="both"/>
+        <w:rPr>
+          <w:rFonts w:ascii="Times New Roman" w:hAnsi="Times New Roman"/>
+          <w:b w:val="0"/>
+        </w:rPr>
+      </w:pPr>
+    </w:p>
+    <w:p>
+      <w:pPr>
+        <w:pStyle w:val="Boldheading"/>
+        <w:jc w:val="both"/>
+        <w:rPr>
+          <w:rFonts w:ascii="Times New Roman" w:hAnsi="Times New Roman"/>
+          <w:b w:val="0"/>
+        </w:rPr>
+      </w:pPr>
+    </w:p>
+    <w:p>
+      <w:pPr>
+        <w:pStyle w:val="Boldheading"/>
+        <w:jc w:val="both"/>
+        <w:rPr>
+          <w:rFonts w:ascii="Times New Roman" w:hAnsi="Times New Roman"/>
+          <w:b w:val="0"/>
+        </w:rPr>
+      </w:pPr>
+    </w:p>
+    <w:p>
+      <w:pPr>
+        <w:pStyle w:val="Boldheading"/>
+        <w:jc w:val="both"/>
+        <w:rPr>
+          <w:rFonts w:ascii="Times New Roman" w:hAnsi="Times New Roman"/>
+          <w:b w:val="0"/>
+        </w:rPr>
+      </w:pPr>
+    </w:p>
+    <w:p>
+      <w:pPr>
+        <w:pStyle w:val="Boldheading"/>
+        <w:jc w:val="both"/>
+        <w:rPr>
+          <w:rFonts w:ascii="Times New Roman" w:hAnsi="Times New Roman"/>
+          <w:b w:val="0"/>
+        </w:rPr>
+      </w:pPr>
+    </w:p>
+    <w:p>
+      <w:pPr>
+        <w:pStyle w:val="Boldheading"/>
+        <w:jc w:val="both"/>
+        <w:rPr>
+          <w:rFonts w:ascii="Times New Roman" w:hAnsi="Times New Roman"/>
+          <w:b w:val="0"/>
+        </w:rPr>
+      </w:pPr>
+    </w:p>
+    <w:p>
+      <w:pPr>
+        <w:pStyle w:val="Boldheading"/>
+        <w:jc w:val="both"/>
+        <w:rPr>
+          <w:rFonts w:ascii="Times New Roman" w:hAnsi="Times New Roman"/>
+          <w:b w:val="0"/>
+        </w:rPr>
+      </w:pPr>
+    </w:p>
+    <w:p>
+      <w:pPr>
+        <w:pStyle w:val="Boldheading"/>
+        <w:jc w:val="both"/>
+        <w:rPr>
+          <w:rFonts w:ascii="Times New Roman" w:hAnsi="Times New Roman"/>
+          <w:b w:val="0"/>
+        </w:rPr>
+      </w:pPr>
+    </w:p>
+    <w:p>
+      <w:pPr>
+        <w:pStyle w:val="Boldheading"/>
+        <w:jc w:val="both"/>
+        <w:rPr>
+          <w:rFonts w:ascii="Times New Roman" w:hAnsi="Times New Roman"/>
+          <w:b w:val="0"/>
+        </w:rPr>
+      </w:pPr>
     </w:p>
     <w:p>
       <w:pPr>
@@ -1168,7 +1180,7 @@
   <w:abstractNum w:abstractNumId="0">
     <w:nsid w:val="FFFFFF1D"/>
     <w:multiLevelType w:val="multilevel"/>
-    <w:tmpl w:val="3A1EDDA4"/>
+    <w:tmpl w:val="386A8548"/>
     <w:lvl w:ilvl="0">
       <w:start w:val="1"/>
       <w:numFmt w:val="bullet"/>

</xml_diff>